<commit_message>
Añadidos apellidos en las queries para mostrarlos en el anexo3.
</commit_message>
<xml_diff>
--- a/public/13c/Anexo3/Anexo3_13c_9-marzo-22.docx
+++ b/public/13c/Anexo3/Anexo3_13c_9-marzo-22.docx
@@ -409,8 +409,6 @@
               </w:rPr>
               <w:t xml:space="preserve">   </w:t>
             </w:r>
-            <w:bookmarkStart w:id="0" w:name="_GoBack"/>
-            <w:bookmarkEnd w:id="0"/>
             <w:r>
               <w:rPr>
                 <w:rFonts w:ascii="Candara" w:hAnsi="Candara"/>
@@ -461,6 +459,22 @@
               </w:rPr>
               <w:t>Laura</w:t>
             </w:r>
+            <w:r>
+              <w:rPr>
+                <w:rFonts w:ascii="Candara" w:hAnsi="Candara"/>
+                <w:sz w:val="16"/>
+                <w:szCs w:val="16"/>
+              </w:rPr>
+              <w:t xml:space="preserve"> Moreno Ramos </w:t>
+            </w:r>
+            <w:r>
+              <w:rPr>
+                <w:rFonts w:ascii="Candara" w:hAnsi="Candara"/>
+                <w:sz w:val="16"/>
+                <w:szCs w:val="16"/>
+              </w:rPr>
+              <w:t xml:space="preserve"> </w:t>
+            </w:r>
           </w:p>
           <w:p>
             <w:pPr>
@@ -494,6 +508,14 @@
                 <w:szCs w:val="16"/>
               </w:rPr>
               <w:t>Diego</w:t>
+            </w:r>
+            <w:r>
+              <w:rPr>
+                <w:rFonts w:ascii="Candara" w:hAnsi="Candara"/>
+                <w:sz w:val="16"/>
+                <w:szCs w:val="16"/>
+              </w:rPr>
+              <w:t xml:space="preserve"> Córdoba Aguirre</w:t>
             </w:r>
           </w:p>
         </w:tc>
@@ -1275,7 +1297,7 @@
                 <w:rFonts w:asciiTheme="minorHAnsi" w:hAnsiTheme="minorHAnsi" w:cstheme="minorHAnsi"/>
                 <w:lang w:val="es-ES_tradnl"/>
               </w:rPr>
-              <w:t>Jornada5</w:t>
+              <w:t>J5</w:t>
             </w:r>
           </w:p>
         </w:tc>
@@ -2188,14 +2210,119 @@
         </w:rPr>
         <w:tab/>
       </w:r>
+      <w:bookmarkStart w:id="0" w:name="_GoBack"/>
+      <w:bookmarkEnd w:id="0"/>
     </w:p>
     <w:p>
       <w:pPr>
-        <w:pStyle w:val="Encabezado"/>
-        <w:tabs>
-          <w:tab w:val="clear" w:pos="4252"/>
-          <w:tab w:val="clear" w:pos="8504"/>
-        </w:tabs>
+        <w:spacing w:line="300" w:lineRule="exact"/>
+        <w:rPr>
+          <w:rFonts w:ascii="Candara" w:hAnsi="Candara"/>
+        </w:rPr>
+      </w:pPr>
+      <w:r>
+        <w:rPr>
+          <w:rFonts w:ascii="Candara" w:hAnsi="Candara"/>
+        </w:rPr>
+        <w:tab/>
+        <w:t xml:space="preserve">       </w:t>
+      </w:r>
+    </w:p>
+    <w:tbl>
+      <w:tblPr>
+        <w:tblStyle w:val="Tablaconcuadrcula"/>
+        <w:tblW w:w="0" w:type="auto"/>
+        <w:tblBorders>
+          <w:top w:val="none" w:sz="0" w:space="0" w:color="auto"/>
+          <w:left w:val="none" w:sz="0" w:space="0" w:color="auto"/>
+          <w:bottom w:val="none" w:sz="0" w:space="0" w:color="auto"/>
+          <w:right w:val="none" w:sz="0" w:space="0" w:color="auto"/>
+          <w:insideH w:val="none" w:sz="0" w:space="0" w:color="auto"/>
+          <w:insideV w:val="none" w:sz="0" w:space="0" w:color="auto"/>
+        </w:tblBorders>
+        <w:tblLook w:val="04A0" w:firstRow="1" w:lastRow="0" w:firstColumn="1" w:lastColumn="0" w:noHBand="0" w:noVBand="1"/>
+      </w:tblPr>
+      <w:tblGrid>
+        <w:gridCol w:w="4531"/>
+        <w:gridCol w:w="5952"/>
+        <w:gridCol w:w="5242"/>
+      </w:tblGrid>
+      <w:tr>
+        <w:tc>
+          <w:tcPr>
+            <w:tcW w:w="4531" w:type="dxa"/>
+          </w:tcPr>
+          <w:p>
+            <w:pPr>
+              <w:spacing w:line="300" w:lineRule="exact"/>
+              <w:jc w:val="right"/>
+              <w:rPr>
+                <w:rFonts w:ascii="Candara" w:hAnsi="Candara"/>
+              </w:rPr>
+            </w:pPr>
+            <w:r>
+              <w:rPr>
+                <w:rFonts w:ascii="Candara" w:hAnsi="Candara"/>
+                <w:lang w:val="es-ES_tradnl"/>
+              </w:rPr>
+              <w:t>Laura Moreno Ramos</w:t>
+            </w:r>
+            <w:r>
+              <w:rPr>
+                <w:rFonts w:ascii="Candara" w:hAnsi="Candara"/>
+                <w:sz w:val="16"/>
+                <w:szCs w:val="16"/>
+              </w:rPr>
+              <w:t xml:space="preserve">  </w:t>
+            </w:r>
+          </w:p>
+        </w:tc>
+        <w:tc>
+          <w:tcPr>
+            <w:tcW w:w="5952" w:type="dxa"/>
+          </w:tcPr>
+          <w:p>
+            <w:pPr>
+              <w:spacing w:line="300" w:lineRule="exact"/>
+              <w:jc w:val="center"/>
+              <w:rPr>
+                <w:rFonts w:ascii="Candara" w:hAnsi="Candara"/>
+              </w:rPr>
+            </w:pPr>
+            <w:r>
+              <w:rPr>
+                <w:rFonts w:ascii="Candara" w:hAnsi="Candara"/>
+                <w:lang w:val="es-ES_tradnl"/>
+              </w:rPr>
+              <w:t>Responsable</w:t>
+            </w:r>
+          </w:p>
+        </w:tc>
+        <w:tc>
+          <w:tcPr>
+            <w:tcW w:w="5242" w:type="dxa"/>
+          </w:tcPr>
+          <w:p>
+            <w:pPr>
+              <w:spacing w:line="300" w:lineRule="exact"/>
+              <w:rPr>
+                <w:rFonts w:ascii="Candara" w:hAnsi="Candara"/>
+              </w:rPr>
+            </w:pPr>
+            <w:r>
+              <w:rPr>
+                <w:rFonts w:ascii="Candara" w:hAnsi="Candara"/>
+                <w:lang w:val="es-ES_tradnl"/>
+              </w:rPr>
+              <w:t>Diego Córdoba Aguirre</w:t>
+            </w:r>
+          </w:p>
+        </w:tc>
+      </w:tr>
+    </w:tbl>
+    <w:p>
+      <w:pPr>
+        <w:spacing w:line="300" w:lineRule="exact"/>
         <w:rPr>
           <w:rFonts w:ascii="Candara" w:hAnsi="Candara"/>
         </w:rPr>
@@ -2672,6 +2799,21 @@
       <w:szCs w:val="16"/>
     </w:rPr>
   </w:style>
+  <w:style w:type="table" w:styleId="Tablaconcuadrcula">
+    <w:name w:val="Table Grid"/>
+    <w:basedOn w:val="Tablanormal"/>
+    <w:rsid w:val="00276921"/>
+    <w:tblPr>
+      <w:tblBorders>
+        <w:top w:val="single" w:sz="4" w:space="0" w:color="auto"/>
+        <w:left w:val="single" w:sz="4" w:space="0" w:color="auto"/>
+        <w:bottom w:val="single" w:sz="4" w:space="0" w:color="auto"/>
+        <w:right w:val="single" w:sz="4" w:space="0" w:color="auto"/>
+        <w:insideH w:val="single" w:sz="4" w:space="0" w:color="auto"/>
+        <w:insideV w:val="single" w:sz="4" w:space="0" w:color="auto"/>
+      </w:tblBorders>
+    </w:tblPr>
+  </w:style>
 </w:styles>
 </file>
 

</xml_diff>